<commit_message>
I tried an expandable text box. It did not work. :-(
</commit_message>
<xml_diff>
--- a/cleaning-data-with-stata/cleaning-data-with-stata.docx
+++ b/cleaning-data-with-stata/cleaning-data-with-stata.docx
@@ -47,7 +47,7 @@
         <w:pStyle w:val="Date"/>
       </w:pPr>
       <w:r>
-        <w:t xml:space="preserve">19</w:t>
+        <w:t xml:space="preserve">26</w:t>
       </w:r>
       <w:r>
         <w:t xml:space="preserve"> </w:t>
@@ -65,7 +65,7 @@
         <w:t xml:space="preserve"> </w:t>
       </w:r>
       <w:r>
-        <w:t xml:space="preserve">13:26:24</w:t>
+        <w:t xml:space="preserve">14:49:59</w:t>
       </w:r>
     </w:p>
     <w:p>
@@ -1906,7 +1906,7 @@
     </w:lvl>
   </w:abstractNum>
   <w:abstractNum w:abstractNumId="990">
-    <w:nsid w:val="f85228ad"/>
+    <w:nsid w:val="fdf479dc"/>
     <w:multiLevelType w:val="multilevel"/>
     <w:lvl w:ilvl="0">
       <w:numFmt w:val="bullet"/>
@@ -1987,7 +1987,7 @@
     </w:lvl>
   </w:abstractNum>
   <w:abstractNum w:abstractNumId="991">
-    <w:nsid w:val="d0108871"/>
+    <w:nsid w:val="752d9b77"/>
     <w:multiLevelType w:val="multilevel"/>
     <w:lvl w:ilvl="0">
       <w:numFmt w:val="bullet"/>

</xml_diff>

<commit_message>
show / hide data simulation code
</commit_message>
<xml_diff>
--- a/cleaning-data-with-stata/cleaning-data-with-stata.docx
+++ b/cleaning-data-with-stata/cleaning-data-with-stata.docx
@@ -47,7 +47,7 @@
         <w:pStyle w:val="Date"/>
       </w:pPr>
       <w:r>
-        <w:t xml:space="preserve">26</w:t>
+        <w:t xml:space="preserve">27</w:t>
       </w:r>
       <w:r>
         <w:t xml:space="preserve"> </w:t>
@@ -65,7 +65,7 @@
         <w:t xml:space="preserve"> </w:t>
       </w:r>
       <w:r>
-        <w:t xml:space="preserve">14:49:59</w:t>
+        <w:t xml:space="preserve">19:31:46</w:t>
       </w:r>
     </w:p>
     <w:p>
@@ -144,6 +144,14 @@
     </w:p>
     <w:p>
       <w:pPr>
+        <w:pStyle w:val="Compact"/>
+      </w:pPr>
+      <w:r>
+        <w:t xml:space="preserve">Show / Hide Data Simulation Code</w:t>
+      </w:r>
+    </w:p>
+    <w:p>
+      <w:pPr>
         <w:pStyle w:val="SourceCode"/>
       </w:pPr>
       <w:r>
@@ -320,43 +328,43 @@
         <w:rPr>
           <w:rStyle w:val="VerbatimChar"/>
         </w:rPr>
-        <w:t xml:space="preserve">  1. │  1        200       5   -.0458702 │</w:t>
-      </w:r>
-      <w:r>
-        <w:br w:type="textWrapping"/>
-      </w:r>
-      <w:r>
-        <w:rPr>
-          <w:rStyle w:val="VerbatimChar"/>
-        </w:rPr>
-        <w:t xml:space="preserve">  2. │  2   52.93858       5    .2232178 │</w:t>
-      </w:r>
-      <w:r>
-        <w:br w:type="textWrapping"/>
-      </w:r>
-      <w:r>
-        <w:rPr>
-          <w:rStyle w:val="VerbatimChar"/>
-        </w:rPr>
-        <w:t xml:space="preserve">  3. │  3   29.03173       3     .511095 │</w:t>
-      </w:r>
-      <w:r>
-        <w:br w:type="textWrapping"/>
-      </w:r>
-      <w:r>
-        <w:rPr>
-          <w:rStyle w:val="VerbatimChar"/>
-        </w:rPr>
-        <w:t xml:space="preserve">  4. │  4   49.47338       4    1.892978 │</w:t>
-      </w:r>
-      <w:r>
-        <w:br w:type="textWrapping"/>
-      </w:r>
-      <w:r>
-        <w:rPr>
-          <w:rStyle w:val="VerbatimChar"/>
-        </w:rPr>
-        <w:t xml:space="preserve">  5. │  5   48.40886       1    1.330781 │</w:t>
+        <w:t xml:space="preserve">  1. │  1        200       5   -1.458761 │</w:t>
+      </w:r>
+      <w:r>
+        <w:br w:type="textWrapping"/>
+      </w:r>
+      <w:r>
+        <w:rPr>
+          <w:rStyle w:val="VerbatimChar"/>
+        </w:rPr>
+        <w:t xml:space="preserve">  2. │  2   44.62952       1   -.6263652 │</w:t>
+      </w:r>
+      <w:r>
+        <w:br w:type="textWrapping"/>
+      </w:r>
+      <w:r>
+        <w:rPr>
+          <w:rStyle w:val="VerbatimChar"/>
+        </w:rPr>
+        <w:t xml:space="preserve">  3. │  3   39.00959       5    .0041983 │</w:t>
+      </w:r>
+      <w:r>
+        <w:br w:type="textWrapping"/>
+      </w:r>
+      <w:r>
+        <w:rPr>
+          <w:rStyle w:val="VerbatimChar"/>
+        </w:rPr>
+        <w:t xml:space="preserve">  4. │  4   56.09353       5   -.7921791 │</w:t>
+      </w:r>
+      <w:r>
+        <w:br w:type="textWrapping"/>
+      </w:r>
+      <w:r>
+        <w:rPr>
+          <w:rStyle w:val="VerbatimChar"/>
+        </w:rPr>
+        <w:t xml:space="preserve">  5. │  5   47.48186       5   -.3584003 │</w:t>
       </w:r>
       <w:r>
         <w:br w:type="textWrapping"/>
@@ -374,43 +382,43 @@
         <w:rPr>
           <w:rStyle w:val="VerbatimChar"/>
         </w:rPr>
-        <w:t xml:space="preserve">  6. │  6   62.74471       5    .5322794 │</w:t>
-      </w:r>
-      <w:r>
-        <w:br w:type="textWrapping"/>
-      </w:r>
-      <w:r>
-        <w:rPr>
-          <w:rStyle w:val="VerbatimChar"/>
-        </w:rPr>
-        <w:t xml:space="preserve">  7. │  7   63.74705       4    .4609152 │</w:t>
-      </w:r>
-      <w:r>
-        <w:br w:type="textWrapping"/>
-      </w:r>
-      <w:r>
-        <w:rPr>
-          <w:rStyle w:val="VerbatimChar"/>
-        </w:rPr>
-        <w:t xml:space="preserve">  8. │  8   56.72011       5    1.700138 │</w:t>
-      </w:r>
-      <w:r>
-        <w:br w:type="textWrapping"/>
-      </w:r>
-      <w:r>
-        <w:rPr>
-          <w:rStyle w:val="VerbatimChar"/>
-        </w:rPr>
-        <w:t xml:space="preserve">  9. │  9   51.59889       5   -.1463113 │</w:t>
-      </w:r>
-      <w:r>
-        <w:br w:type="textWrapping"/>
-      </w:r>
-      <w:r>
-        <w:rPr>
-          <w:rStyle w:val="VerbatimChar"/>
-        </w:rPr>
-        <w:t xml:space="preserve"> 10. │ 10   52.85644     999     .041096 │</w:t>
+        <w:t xml:space="preserve">  6. │  6   41.74093       3    .2928382 │</w:t>
+      </w:r>
+      <w:r>
+        <w:br w:type="textWrapping"/>
+      </w:r>
+      <w:r>
+        <w:rPr>
+          <w:rStyle w:val="VerbatimChar"/>
+        </w:rPr>
+        <w:t xml:space="preserve">  7. │  7    47.3314       4   -.7735971 │</w:t>
+      </w:r>
+      <w:r>
+        <w:br w:type="textWrapping"/>
+      </w:r>
+      <w:r>
+        <w:rPr>
+          <w:rStyle w:val="VerbatimChar"/>
+        </w:rPr>
+        <w:t xml:space="preserve">  8. │  8   46.24969       4   -.3540395 │</w:t>
+      </w:r>
+      <w:r>
+        <w:br w:type="textWrapping"/>
+      </w:r>
+      <w:r>
+        <w:rPr>
+          <w:rStyle w:val="VerbatimChar"/>
+        </w:rPr>
+        <w:t xml:space="preserve">  9. │  9    46.3789       1   -.1536392 │</w:t>
+      </w:r>
+      <w:r>
+        <w:br w:type="textWrapping"/>
+      </w:r>
+      <w:r>
+        <w:rPr>
+          <w:rStyle w:val="VerbatimChar"/>
+        </w:rPr>
+        <w:t xml:space="preserve"> 10. │ 10   22.72754     999     .698948 │</w:t>
       </w:r>
       <w:r>
         <w:br w:type="textWrapping"/>
@@ -682,25 +690,25 @@
         <w:rPr>
           <w:rStyle w:val="VerbatimChar"/>
         </w:rPr>
-        <w:t xml:space="preserve">         age │        100    51.75058    18.20934   27.31479        200</w:t>
-      </w:r>
-      <w:r>
-        <w:br w:type="textWrapping"/>
-      </w:r>
-      <w:r>
-        <w:rPr>
-          <w:rStyle w:val="VerbatimChar"/>
-        </w:rPr>
-        <w:t xml:space="preserve">       happy │        100       13.22    99.58445          1        999</w:t>
-      </w:r>
-      <w:r>
-        <w:br w:type="textWrapping"/>
-      </w:r>
-      <w:r>
-        <w:rPr>
-          <w:rStyle w:val="VerbatimChar"/>
-        </w:rPr>
-        <w:t xml:space="preserve">somethinge~e │        100   -.0180183    .9371057  -2.768309   1.925369</w:t>
+        <w:t xml:space="preserve">         age │        100    49.70431    18.30524   22.72754        200</w:t>
+      </w:r>
+      <w:r>
+        <w:br w:type="textWrapping"/>
+      </w:r>
+      <w:r>
+        <w:rPr>
+          <w:rStyle w:val="VerbatimChar"/>
+        </w:rPr>
+        <w:t xml:space="preserve">       happy │        100       12.85    99.62185          1        999</w:t>
+      </w:r>
+      <w:r>
+        <w:br w:type="textWrapping"/>
+      </w:r>
+      <w:r>
+        <w:rPr>
+          <w:rStyle w:val="VerbatimChar"/>
+        </w:rPr>
+        <w:t xml:space="preserve">somethinge~e │        100   -.0207823    .8726572  -2.348869   2.685713</w:t>
       </w:r>
     </w:p>
     <w:p>
@@ -747,43 +755,43 @@
         <w:rPr>
           <w:rStyle w:val="VerbatimChar"/>
         </w:rPr>
-        <w:t xml:space="preserve">          1 │         18       18.00       18.00</w:t>
-      </w:r>
-      <w:r>
-        <w:br w:type="textWrapping"/>
-      </w:r>
-      <w:r>
-        <w:rPr>
-          <w:rStyle w:val="VerbatimChar"/>
-        </w:rPr>
-        <w:t xml:space="preserve">          2 │         14       14.00       32.00</w:t>
-      </w:r>
-      <w:r>
-        <w:br w:type="textWrapping"/>
-      </w:r>
-      <w:r>
-        <w:rPr>
-          <w:rStyle w:val="VerbatimChar"/>
-        </w:rPr>
-        <w:t xml:space="preserve">          3 │         19       19.00       51.00</w:t>
-      </w:r>
-      <w:r>
-        <w:br w:type="textWrapping"/>
-      </w:r>
-      <w:r>
-        <w:rPr>
-          <w:rStyle w:val="VerbatimChar"/>
-        </w:rPr>
-        <w:t xml:space="preserve">          4 │         20       20.00       71.00</w:t>
-      </w:r>
-      <w:r>
-        <w:br w:type="textWrapping"/>
-      </w:r>
-      <w:r>
-        <w:rPr>
-          <w:rStyle w:val="VerbatimChar"/>
-        </w:rPr>
-        <w:t xml:space="preserve">          5 │         28       28.00       99.00</w:t>
+        <w:t xml:space="preserve">          1 │         24       24.00       24.00</w:t>
+      </w:r>
+      <w:r>
+        <w:br w:type="textWrapping"/>
+      </w:r>
+      <w:r>
+        <w:rPr>
+          <w:rStyle w:val="VerbatimChar"/>
+        </w:rPr>
+        <w:t xml:space="preserve">          2 │         20       20.00       44.00</w:t>
+      </w:r>
+      <w:r>
+        <w:br w:type="textWrapping"/>
+      </w:r>
+      <w:r>
+        <w:rPr>
+          <w:rStyle w:val="VerbatimChar"/>
+        </w:rPr>
+        <w:t xml:space="preserve">          3 │         18       18.00       62.00</w:t>
+      </w:r>
+      <w:r>
+        <w:br w:type="textWrapping"/>
+      </w:r>
+      <w:r>
+        <w:rPr>
+          <w:rStyle w:val="VerbatimChar"/>
+        </w:rPr>
+        <w:t xml:space="preserve">          4 │         17       17.00       79.00</w:t>
+      </w:r>
+      <w:r>
+        <w:br w:type="textWrapping"/>
+      </w:r>
+      <w:r>
+        <w:rPr>
+          <w:rStyle w:val="VerbatimChar"/>
+        </w:rPr>
+        <w:t xml:space="preserve">          5 │         20       20.00       99.00</w:t>
       </w:r>
       <w:r>
         <w:br w:type="textWrapping"/>
@@ -1550,16 +1558,16 @@
         <w:rPr>
           <w:rStyle w:val="VerbatimChar"/>
         </w:rPr>
-        <w:t xml:space="preserve">         age │        100    50.75058    11.49288   27.31479        100</w:t>
-      </w:r>
-      <w:r>
-        <w:br w:type="textWrapping"/>
-      </w:r>
-      <w:r>
-        <w:rPr>
-          <w:rStyle w:val="VerbatimChar"/>
-        </w:rPr>
-        <w:t xml:space="preserve">       happy │         99    3.262626    1.467928          1          5</w:t>
+        <w:t xml:space="preserve">         age │        100    48.70431    11.46535   22.72754        100</w:t>
+      </w:r>
+      <w:r>
+        <w:br w:type="textWrapping"/>
+      </w:r>
+      <w:r>
+        <w:rPr>
+          <w:rStyle w:val="VerbatimChar"/>
+        </w:rPr>
+        <w:t xml:space="preserve">       happy │         99    2.888889    1.470033          1          5</w:t>
       </w:r>
     </w:p>
     <w:sectPr>
@@ -1906,7 +1914,7 @@
     </w:lvl>
   </w:abstractNum>
   <w:abstractNum w:abstractNumId="990">
-    <w:nsid w:val="fdf479dc"/>
+    <w:nsid w:val="732e3018"/>
     <w:multiLevelType w:val="multilevel"/>
     <w:lvl w:ilvl="0">
       <w:numFmt w:val="bullet"/>
@@ -1987,7 +1995,7 @@
     </w:lvl>
   </w:abstractNum>
   <w:abstractNum w:abstractNumId="991">
-    <w:nsid w:val="752d9b77"/>
+    <w:nsid w:val="d8230b8f"/>
     <w:multiLevelType w:val="multilevel"/>
     <w:lvl w:ilvl="0">
       <w:numFmt w:val="bullet"/>

</xml_diff>